<commit_message>
Modifed the test cases a bit
</commit_message>
<xml_diff>
--- a/STD Unity Asset Store.docx
+++ b/STD Unity Asset Store.docx
@@ -2969,7 +2969,7 @@
               <w:tblLook w:val="04A0" w:firstRow="1" w:lastRow="0" w:firstColumn="1" w:lastColumn="0" w:noHBand="0" w:noVBand="1"/>
             </w:tblPr>
             <w:tblGrid>
-              <w:gridCol w:w="2549"/>
+              <w:gridCol w:w="2956"/>
             </w:tblGrid>
             <w:tr>
               <w:trPr>
@@ -3183,7 +3183,7 @@
               <w:tblLook w:val="04A0" w:firstRow="1" w:lastRow="0" w:firstColumn="1" w:lastColumn="0" w:noHBand="0" w:noVBand="1"/>
             </w:tblPr>
             <w:tblGrid>
-              <w:gridCol w:w="2549"/>
+              <w:gridCol w:w="2888"/>
             </w:tblGrid>
             <w:tr>
               <w:trPr>
@@ -3718,19 +3718,7 @@
               <w:rPr>
                 <w:rFonts w:eastAsiaTheme="minorEastAsia"/>
               </w:rPr>
-              <w:t>A Desktop PC with the url to the unity asset store</w:t>
-            </w:r>
-            <w:r>
-              <w:rPr>
-                <w:rFonts w:eastAsiaTheme="minorEastAsia"/>
-              </w:rPr>
-              <w:t xml:space="preserve"> </w:t>
-            </w:r>
-            <w:r>
-              <w:rPr>
-                <w:rFonts w:eastAsiaTheme="minorEastAsia"/>
-              </w:rPr>
-              <w:t>and logged in user with a paid asset</w:t>
+              <w:t>A Desktop PC with the url to the unity asset store and logged in user with a paid asset</w:t>
             </w:r>
           </w:p>
         </w:tc>
@@ -4249,7 +4237,7 @@
               <w:tblLook w:val="04A0" w:firstRow="1" w:lastRow="0" w:firstColumn="1" w:lastColumn="0" w:noHBand="0" w:noVBand="1"/>
             </w:tblPr>
             <w:tblGrid>
-              <w:gridCol w:w="2549"/>
+              <w:gridCol w:w="2956"/>
             </w:tblGrid>
             <w:tr>
               <w:trPr>
@@ -4490,224 +4478,6 @@
           <w:tcPr>
             <w:tcW w:w="3619" w:type="dxa"/>
           </w:tcPr>
-          <w:tbl>
-            <w:tblPr>
-              <w:tblW w:w="0" w:type="auto"/>
-              <w:tblCellSpacing w:w="15" w:type="dxa"/>
-              <w:tblCellMar>
-                <w:top w:w="15" w:type="dxa"/>
-                <w:left w:w="15" w:type="dxa"/>
-                <w:bottom w:w="15" w:type="dxa"/>
-                <w:right w:w="15" w:type="dxa"/>
-              </w:tblCellMar>
-              <w:tblLook w:val="04A0" w:firstRow="1" w:lastRow="0" w:firstColumn="1" w:lastColumn="0" w:noHBand="0" w:noVBand="1"/>
-            </w:tblPr>
-            <w:tblGrid>
-              <w:gridCol w:w="2975"/>
-            </w:tblGrid>
-            <w:tr>
-              <w:trPr>
-                <w:tblCellSpacing w:w="15" w:type="dxa"/>
-              </w:trPr>
-              <w:tc>
-                <w:tcPr>
-                  <w:tcW w:w="0" w:type="auto"/>
-                  <w:vAlign w:val="center"/>
-                  <w:hideMark/>
-                </w:tcPr>
-                <w:tbl>
-                  <w:tblPr>
-                    <w:tblW w:w="0" w:type="auto"/>
-                    <w:tblCellSpacing w:w="15" w:type="dxa"/>
-                    <w:tblCellMar>
-                      <w:top w:w="15" w:type="dxa"/>
-                      <w:left w:w="15" w:type="dxa"/>
-                      <w:bottom w:w="15" w:type="dxa"/>
-                      <w:right w:w="15" w:type="dxa"/>
-                    </w:tblCellMar>
-                    <w:tblLook w:val="04A0" w:firstRow="1" w:lastRow="0" w:firstColumn="1" w:lastColumn="0" w:noHBand="0" w:noVBand="1"/>
-                  </w:tblPr>
-                  <w:tblGrid>
-                    <w:gridCol w:w="2837"/>
-                  </w:tblGrid>
-                  <w:tr>
-                    <w:trPr>
-                      <w:tblCellSpacing w:w="15" w:type="dxa"/>
-                    </w:trPr>
-                    <w:tc>
-                      <w:tcPr>
-                        <w:tcW w:w="0" w:type="auto"/>
-                        <w:vAlign w:val="center"/>
-                        <w:hideMark/>
-                      </w:tcPr>
-                      <w:p>
-                        <w:pPr>
-                          <w:bidi w:val="0"/>
-                          <w:spacing w:after="0" w:line="240" w:lineRule="auto"/>
-                          <w:rPr>
-                            <w:rFonts w:ascii="Assistant" w:eastAsia="Times New Roman" w:hAnsi="Assistant" w:cs="Assistant"/>
-                            <w:kern w:val="0"/>
-                            <w:lang w:bidi="ar-SA"/>
-                            <w14:ligatures w14:val="none"/>
-                          </w:rPr>
-                        </w:pPr>
-                        <w:r>
-                          <w:rPr>
-                            <w:rFonts w:ascii="Assistant" w:eastAsia="Times New Roman" w:hAnsi="Assistant" w:cs="Assistant"/>
-                            <w:kern w:val="0"/>
-                            <w:lang w:bidi="ar-SA"/>
-                            <w14:ligatures w14:val="none"/>
-                          </w:rPr>
-                          <w:t>3D section page is displayed</w:t>
-                        </w:r>
-                      </w:p>
-                    </w:tc>
-                  </w:tr>
-                  <w:tr>
-                    <w:trPr>
-                      <w:tblCellSpacing w:w="15" w:type="dxa"/>
-                    </w:trPr>
-                    <w:tc>
-                      <w:tcPr>
-                        <w:tcW w:w="0" w:type="auto"/>
-                        <w:vAlign w:val="center"/>
-                      </w:tcPr>
-                      <w:p>
-                        <w:pPr>
-                          <w:bidi w:val="0"/>
-                          <w:spacing w:after="0" w:line="240" w:lineRule="auto"/>
-                          <w:rPr>
-                            <w:rFonts w:ascii="Assistant" w:eastAsia="Times New Roman" w:hAnsi="Assistant" w:cs="Assistant"/>
-                            <w:kern w:val="0"/>
-                            <w:lang w:bidi="ar-SA"/>
-                            <w14:ligatures w14:val="none"/>
-                          </w:rPr>
-                        </w:pPr>
-                      </w:p>
-                    </w:tc>
-                  </w:tr>
-                </w:tbl>
-                <w:p>
-                  <w:pPr>
-                    <w:bidi w:val="0"/>
-                    <w:spacing w:after="0" w:line="240" w:lineRule="auto"/>
-                    <w:rPr>
-                      <w:rFonts w:ascii="Assistant" w:eastAsia="Times New Roman" w:hAnsi="Assistant" w:cs="Assistant"/>
-                      <w:vanish/>
-                      <w:kern w:val="0"/>
-                      <w:lang w:bidi="ar-SA"/>
-                      <w14:ligatures w14:val="none"/>
-                    </w:rPr>
-                  </w:pPr>
-                </w:p>
-                <w:tbl>
-                  <w:tblPr>
-                    <w:tblW w:w="0" w:type="auto"/>
-                    <w:tblCellSpacing w:w="15" w:type="dxa"/>
-                    <w:tblCellMar>
-                      <w:top w:w="15" w:type="dxa"/>
-                      <w:left w:w="15" w:type="dxa"/>
-                      <w:bottom w:w="15" w:type="dxa"/>
-                      <w:right w:w="15" w:type="dxa"/>
-                    </w:tblCellMar>
-                    <w:tblLook w:val="04A0" w:firstRow="1" w:lastRow="0" w:firstColumn="1" w:lastColumn="0" w:noHBand="0" w:noVBand="1"/>
-                  </w:tblPr>
-                  <w:tblGrid>
-                    <w:gridCol w:w="96"/>
-                  </w:tblGrid>
-                  <w:tr>
-                    <w:trPr>
-                      <w:tblCellSpacing w:w="15" w:type="dxa"/>
-                    </w:trPr>
-                    <w:tc>
-                      <w:tcPr>
-                        <w:tcW w:w="0" w:type="auto"/>
-                        <w:vAlign w:val="center"/>
-                        <w:hideMark/>
-                      </w:tcPr>
-                      <w:p>
-                        <w:pPr>
-                          <w:bidi w:val="0"/>
-                          <w:spacing w:after="0" w:line="240" w:lineRule="auto"/>
-                          <w:rPr>
-                            <w:rFonts w:ascii="Assistant" w:eastAsia="Times New Roman" w:hAnsi="Assistant" w:cs="Assistant"/>
-                            <w:kern w:val="0"/>
-                            <w:lang w:bidi="ar-SA"/>
-                            <w14:ligatures w14:val="none"/>
-                          </w:rPr>
-                        </w:pPr>
-                      </w:p>
-                    </w:tc>
-                  </w:tr>
-                </w:tbl>
-                <w:p>
-                  <w:pPr>
-                    <w:bidi w:val="0"/>
-                    <w:spacing w:after="0" w:line="240" w:lineRule="auto"/>
-                    <w:rPr>
-                      <w:rFonts w:ascii="Assistant" w:eastAsia="Times New Roman" w:hAnsi="Assistant" w:cs="Assistant"/>
-                      <w:kern w:val="0"/>
-                      <w:lang w:bidi="ar-SA"/>
-                      <w14:ligatures w14:val="none"/>
-                    </w:rPr>
-                  </w:pPr>
-                </w:p>
-              </w:tc>
-            </w:tr>
-          </w:tbl>
-          <w:p>
-            <w:pPr>
-              <w:bidi w:val="0"/>
-              <w:spacing w:line="240" w:lineRule="auto"/>
-              <w:rPr>
-                <w:rFonts w:ascii="Assistant" w:eastAsia="Times New Roman" w:hAnsi="Assistant" w:cs="Assistant"/>
-                <w:vanish/>
-                <w:kern w:val="0"/>
-                <w:lang w:bidi="ar-SA"/>
-                <w14:ligatures w14:val="none"/>
-              </w:rPr>
-            </w:pPr>
-          </w:p>
-          <w:tbl>
-            <w:tblPr>
-              <w:tblW w:w="0" w:type="auto"/>
-              <w:tblCellSpacing w:w="15" w:type="dxa"/>
-              <w:tblCellMar>
-                <w:top w:w="15" w:type="dxa"/>
-                <w:left w:w="15" w:type="dxa"/>
-                <w:bottom w:w="15" w:type="dxa"/>
-                <w:right w:w="15" w:type="dxa"/>
-              </w:tblCellMar>
-              <w:tblLook w:val="04A0" w:firstRow="1" w:lastRow="0" w:firstColumn="1" w:lastColumn="0" w:noHBand="0" w:noVBand="1"/>
-            </w:tblPr>
-            <w:tblGrid>
-              <w:gridCol w:w="96"/>
-            </w:tblGrid>
-            <w:tr>
-              <w:trPr>
-                <w:tblCellSpacing w:w="15" w:type="dxa"/>
-              </w:trPr>
-              <w:tc>
-                <w:tcPr>
-                  <w:tcW w:w="0" w:type="auto"/>
-                  <w:vAlign w:val="center"/>
-                  <w:hideMark/>
-                </w:tcPr>
-                <w:p>
-                  <w:pPr>
-                    <w:bidi w:val="0"/>
-                    <w:spacing w:after="0" w:line="240" w:lineRule="auto"/>
-                    <w:rPr>
-                      <w:rFonts w:ascii="Assistant" w:eastAsia="Times New Roman" w:hAnsi="Assistant" w:cs="Assistant"/>
-                      <w:kern w:val="0"/>
-                      <w:lang w:bidi="ar-SA"/>
-                      <w14:ligatures w14:val="none"/>
-                    </w:rPr>
-                  </w:pPr>
-                </w:p>
-              </w:tc>
-            </w:tr>
-          </w:tbl>
           <w:p>
             <w:pPr>
               <w:jc w:val="right"/>
@@ -4716,114 +4486,18 @@
                 <w:rtl/>
               </w:rPr>
             </w:pPr>
+            <w:r>
+              <w:rPr>
+                <w:rFonts w:ascii="Assistant" w:hAnsi="Assistant" w:cs="Assistant"/>
+              </w:rPr>
+              <w:t>Asset details page is displayed</w:t>
+            </w:r>
           </w:p>
         </w:tc>
         <w:tc>
           <w:tcPr>
             <w:tcW w:w="3261" w:type="dxa"/>
           </w:tcPr>
-          <w:tbl>
-            <w:tblPr>
-              <w:tblW w:w="0" w:type="auto"/>
-              <w:tblCellSpacing w:w="15" w:type="dxa"/>
-              <w:tblCellMar>
-                <w:top w:w="15" w:type="dxa"/>
-                <w:left w:w="15" w:type="dxa"/>
-                <w:bottom w:w="15" w:type="dxa"/>
-                <w:right w:w="15" w:type="dxa"/>
-              </w:tblCellMar>
-              <w:tblLook w:val="04A0" w:firstRow="1" w:lastRow="0" w:firstColumn="1" w:lastColumn="0" w:noHBand="0" w:noVBand="1"/>
-            </w:tblPr>
-            <w:tblGrid>
-              <w:gridCol w:w="3045"/>
-            </w:tblGrid>
-            <w:tr>
-              <w:trPr>
-                <w:tblCellSpacing w:w="15" w:type="dxa"/>
-              </w:trPr>
-              <w:tc>
-                <w:tcPr>
-                  <w:tcW w:w="0" w:type="auto"/>
-                  <w:vAlign w:val="center"/>
-                  <w:hideMark/>
-                </w:tcPr>
-                <w:p>
-                  <w:pPr>
-                    <w:bidi w:val="0"/>
-                    <w:spacing w:after="0" w:line="240" w:lineRule="auto"/>
-                    <w:rPr>
-                      <w:rFonts w:ascii="Assistant" w:eastAsia="Times New Roman" w:hAnsi="Assistant" w:cs="Assistant"/>
-                      <w:kern w:val="0"/>
-                      <w:lang w:bidi="ar-SA"/>
-                      <w14:ligatures w14:val="none"/>
-                    </w:rPr>
-                  </w:pPr>
-                  <w:r>
-                    <w:rPr>
-                      <w:rFonts w:ascii="Assistant" w:eastAsia="Times New Roman" w:hAnsi="Assistant" w:cs="Assistant"/>
-                      <w:kern w:val="0"/>
-                      <w:lang w:bidi="ar-SA"/>
-                      <w14:ligatures w14:val="none"/>
-                    </w:rPr>
-                    <w:t>Click on the category or section for 3D assets</w:t>
-                  </w:r>
-                </w:p>
-              </w:tc>
-            </w:tr>
-          </w:tbl>
-          <w:p>
-            <w:pPr>
-              <w:bidi w:val="0"/>
-              <w:spacing w:line="240" w:lineRule="auto"/>
-              <w:rPr>
-                <w:rFonts w:ascii="Assistant" w:eastAsia="Times New Roman" w:hAnsi="Assistant" w:cs="Assistant"/>
-                <w:vanish/>
-                <w:kern w:val="0"/>
-                <w:lang w:bidi="ar-SA"/>
-                <w14:ligatures w14:val="none"/>
-              </w:rPr>
-            </w:pPr>
-          </w:p>
-          <w:tbl>
-            <w:tblPr>
-              <w:tblW w:w="0" w:type="auto"/>
-              <w:tblCellSpacing w:w="15" w:type="dxa"/>
-              <w:tblCellMar>
-                <w:top w:w="15" w:type="dxa"/>
-                <w:left w:w="15" w:type="dxa"/>
-                <w:bottom w:w="15" w:type="dxa"/>
-                <w:right w:w="15" w:type="dxa"/>
-              </w:tblCellMar>
-              <w:tblLook w:val="04A0" w:firstRow="1" w:lastRow="0" w:firstColumn="1" w:lastColumn="0" w:noHBand="0" w:noVBand="1"/>
-            </w:tblPr>
-            <w:tblGrid>
-              <w:gridCol w:w="96"/>
-            </w:tblGrid>
-            <w:tr>
-              <w:trPr>
-                <w:tblCellSpacing w:w="15" w:type="dxa"/>
-              </w:trPr>
-              <w:tc>
-                <w:tcPr>
-                  <w:tcW w:w="0" w:type="auto"/>
-                  <w:vAlign w:val="center"/>
-                  <w:hideMark/>
-                </w:tcPr>
-                <w:p>
-                  <w:pPr>
-                    <w:bidi w:val="0"/>
-                    <w:spacing w:after="0" w:line="240" w:lineRule="auto"/>
-                    <w:rPr>
-                      <w:rFonts w:ascii="Assistant" w:eastAsia="Times New Roman" w:hAnsi="Assistant" w:cs="Assistant"/>
-                      <w:kern w:val="0"/>
-                      <w:lang w:bidi="ar-SA"/>
-                      <w14:ligatures w14:val="none"/>
-                    </w:rPr>
-                  </w:pPr>
-                </w:p>
-              </w:tc>
-            </w:tr>
-          </w:tbl>
           <w:p>
             <w:pPr>
               <w:jc w:val="right"/>
@@ -4832,67 +4506,11 @@
                 <w:rtl/>
               </w:rPr>
             </w:pPr>
-          </w:p>
-        </w:tc>
-        <w:tc>
-          <w:tcPr>
-            <w:tcW w:w="1416" w:type="dxa"/>
-          </w:tcPr>
-          <w:p>
-            <w:pPr>
-              <w:jc w:val="right"/>
-              <w:rPr>
-                <w:rFonts w:ascii="Assistant" w:hAnsi="Assistant" w:cs="Assistant"/>
-                <w:rtl/>
-              </w:rPr>
-            </w:pPr>
-            <w:r>
-              <w:rPr>
-                <w:rFonts w:ascii="Assistant" w:hAnsi="Assistant" w:cs="Assistant"/>
-              </w:rPr>
-              <w:t>3</w:t>
-            </w:r>
-          </w:p>
-        </w:tc>
-      </w:tr>
-      <w:tr>
-        <w:tc>
-          <w:tcPr>
-            <w:tcW w:w="3619" w:type="dxa"/>
-          </w:tcPr>
-          <w:p>
-            <w:pPr>
-              <w:jc w:val="right"/>
-              <w:rPr>
-                <w:rFonts w:ascii="Assistant" w:hAnsi="Assistant" w:cs="Assistant"/>
-                <w:rtl/>
-              </w:rPr>
-            </w:pPr>
-            <w:r>
-              <w:rPr>
-                <w:rFonts w:ascii="Assistant" w:hAnsi="Assistant" w:cs="Assistant"/>
-              </w:rPr>
-              <w:t>Asset details page is displayed</w:t>
-            </w:r>
-          </w:p>
-        </w:tc>
-        <w:tc>
-          <w:tcPr>
-            <w:tcW w:w="3261" w:type="dxa"/>
-          </w:tcPr>
-          <w:p>
-            <w:pPr>
-              <w:jc w:val="right"/>
-              <w:rPr>
-                <w:rFonts w:ascii="Assistant" w:hAnsi="Assistant" w:cs="Assistant"/>
-                <w:rtl/>
-              </w:rPr>
-            </w:pPr>
-            <w:r>
-              <w:rPr>
-                <w:rFonts w:ascii="Assistant" w:hAnsi="Assistant" w:cs="Assistant"/>
-              </w:rPr>
-              <w:t>Click on the desired asset from the search results</w:t>
+            <w:r>
+              <w:rPr>
+                <w:rFonts w:ascii="Assistant" w:hAnsi="Assistant" w:cs="Assistant"/>
+              </w:rPr>
+              <w:t xml:space="preserve">Click on the desired asset </w:t>
             </w:r>
           </w:p>
         </w:tc>
@@ -4922,7 +4540,7 @@
               <w:rPr>
                 <w:rFonts w:ascii="Assistant" w:hAnsi="Assistant" w:cs="Assistant"/>
               </w:rPr>
-              <w:t>4</w:t>
+              <w:t>3</w:t>
             </w:r>
           </w:p>
         </w:tc>
@@ -4944,7 +4562,13 @@
               <w:rPr>
                 <w:rFonts w:ascii="Assistant" w:hAnsi="Assistant" w:cs="Assistant"/>
               </w:rPr>
-              <w:t>Asset is added to the cart and the cart popup window show in the top-right.</w:t>
+              <w:t>Asset is added to the cart and the cart popup window show in the top-right</w:t>
+            </w:r>
+            <w:r>
+              <w:rPr>
+                <w:rFonts w:ascii="Assistant" w:hAnsi="Assistant" w:cs="Assistant"/>
+              </w:rPr>
+              <w:t>, with two options: “View cart” and “Checkout”.</w:t>
             </w:r>
           </w:p>
         </w:tc>
@@ -4966,6 +4590,12 @@
               </w:rPr>
               <w:t>Click on the "Add to Cart" button</w:t>
             </w:r>
+            <w:r>
+              <w:rPr>
+                <w:rFonts w:ascii="Assistant" w:hAnsi="Assistant" w:cs="Assistant"/>
+              </w:rPr>
+              <w:t>.</w:t>
+            </w:r>
           </w:p>
         </w:tc>
         <w:tc>
@@ -4978,6 +4608,80 @@
               <w:rPr>
                 <w:rFonts w:ascii="Assistant" w:hAnsi="Assistant" w:cs="Assistant"/>
                 <w:rtl/>
+              </w:rPr>
+            </w:pPr>
+            <w:r>
+              <w:rPr>
+                <w:rFonts w:ascii="Assistant" w:hAnsi="Assistant" w:cs="Assistant"/>
+              </w:rPr>
+              <w:t>4</w:t>
+            </w:r>
+          </w:p>
+        </w:tc>
+      </w:tr>
+      <w:tr>
+        <w:tc>
+          <w:tcPr>
+            <w:tcW w:w="3619" w:type="dxa"/>
+          </w:tcPr>
+          <w:p>
+            <w:pPr>
+              <w:jc w:val="right"/>
+              <w:rPr>
+                <w:rFonts w:ascii="Assistant" w:hAnsi="Assistant" w:cs="Assistant"/>
+              </w:rPr>
+            </w:pPr>
+            <w:r>
+              <w:rPr>
+                <w:rFonts w:ascii="Assistant" w:hAnsi="Assistant" w:cs="Assistant"/>
+              </w:rPr>
+              <w:t xml:space="preserve">The Cart Page is displayed with the added </w:t>
+            </w:r>
+            <w:r>
+              <w:rPr>
+                <w:rFonts w:ascii="Assistant" w:eastAsia="Times New Roman" w:hAnsi="Assistant" w:cs="Assistant"/>
+                <w:kern w:val="0"/>
+                <w:lang w:bidi="ar-SA"/>
+                <w14:ligatures w14:val="none"/>
+              </w:rPr>
+              <w:t>asset</w:t>
+            </w:r>
+            <w:r>
+              <w:rPr>
+                <w:rFonts w:ascii="Assistant" w:hAnsi="Assistant" w:cs="Assistant"/>
+              </w:rPr>
+              <w:t>.</w:t>
+            </w:r>
+          </w:p>
+        </w:tc>
+        <w:tc>
+          <w:tcPr>
+            <w:tcW w:w="3261" w:type="dxa"/>
+          </w:tcPr>
+          <w:p>
+            <w:pPr>
+              <w:jc w:val="right"/>
+              <w:rPr>
+                <w:rFonts w:ascii="Assistant" w:hAnsi="Assistant" w:cs="Assistant"/>
+              </w:rPr>
+            </w:pPr>
+            <w:r>
+              <w:rPr>
+                <w:rFonts w:ascii="Assistant" w:hAnsi="Assistant" w:cs="Assistant"/>
+              </w:rPr>
+              <w:t>Click on the “View Cart” button.</w:t>
+            </w:r>
+          </w:p>
+        </w:tc>
+        <w:tc>
+          <w:tcPr>
+            <w:tcW w:w="1416" w:type="dxa"/>
+          </w:tcPr>
+          <w:p>
+            <w:pPr>
+              <w:jc w:val="right"/>
+              <w:rPr>
+                <w:rFonts w:ascii="Assistant" w:hAnsi="Assistant" w:cs="Assistant"/>
               </w:rPr>
             </w:pPr>
             <w:r>
@@ -5059,6 +4763,15 @@
                     </w:rPr>
                     <w:t>Verify that the asset is present in the cart</w:t>
                   </w:r>
+                  <w:r>
+                    <w:rPr>
+                      <w:rFonts w:ascii="Assistant" w:eastAsia="Times New Roman" w:hAnsi="Assistant" w:cs="Assistant"/>
+                      <w:kern w:val="0"/>
+                      <w:lang w:bidi="ar-SA"/>
+                      <w14:ligatures w14:val="none"/>
+                    </w:rPr>
+                    <w:t>.</w:t>
+                  </w:r>
                 </w:p>
               </w:tc>
             </w:tr>
@@ -5158,6 +4871,22 @@
     </w:p>
     <w:p>
       <w:pPr>
+        <w:jc w:val="right"/>
+        <w:rPr>
+          <w:rFonts w:ascii="Assistant" w:hAnsi="Assistant" w:cs="Assistant"/>
+        </w:rPr>
+      </w:pPr>
+    </w:p>
+    <w:p>
+      <w:pPr>
+        <w:jc w:val="right"/>
+        <w:rPr>
+          <w:rFonts w:ascii="Assistant" w:hAnsi="Assistant" w:cs="Assistant"/>
+        </w:rPr>
+      </w:pPr>
+    </w:p>
+    <w:p>
+      <w:pPr>
         <w:bidi w:val="0"/>
         <w:spacing w:line="259" w:lineRule="auto"/>
         <w:rPr>
@@ -5242,23 +4971,7 @@
                 <w:b/>
                 <w:bCs/>
               </w:rPr>
-              <w:t>Verify Related Keywords for Selected</w:t>
-            </w:r>
-            <w:r>
-              <w:rPr>
-                <w:rFonts w:ascii="Assistant" w:hAnsi="Assistant" w:cs="Assistant"/>
-                <w:b/>
-                <w:bCs/>
-              </w:rPr>
-              <w:t xml:space="preserve"> </w:t>
-            </w:r>
-            <w:r>
-              <w:rPr>
-                <w:rFonts w:ascii="Assistant" w:hAnsi="Assistant" w:cs="Assistant"/>
-                <w:b/>
-                <w:bCs/>
-              </w:rPr>
-              <w:t>Category</w:t>
+              <w:t>Verify Related Keywords for Selected Category</w:t>
             </w:r>
           </w:p>
         </w:tc>
@@ -5394,13 +5107,7 @@
                     <w:rPr>
                       <w:rFonts w:ascii="Assistant" w:eastAsiaTheme="minorEastAsia" w:hAnsi="Assistant" w:cs="Assistant"/>
                     </w:rPr>
-                    <w:t xml:space="preserve"> </w:t>
-                  </w:r>
-                  <w:r>
-                    <w:rPr>
-                      <w:rFonts w:ascii="Assistant" w:eastAsiaTheme="minorEastAsia" w:hAnsi="Assistant" w:cs="Assistant"/>
-                    </w:rPr>
-                    <w:t xml:space="preserve">A Desktop PC with the url to the unity asset store </w:t>
+                    <w:t xml:space="preserve"> A Desktop PC with the url to the unity asset store </w:t>
                   </w:r>
                   <w:r>
                     <w:rPr>
@@ -6284,407 +5991,6 @@
           </w:tcPr>
           <w:p>
             <w:pPr>
-              <w:jc w:val="right"/>
-              <w:rPr>
-                <w:rFonts w:ascii="Assistant" w:hAnsi="Assistant" w:cs="Assistant"/>
-                <w:rtl/>
-              </w:rPr>
-            </w:pPr>
-            <w:r>
-              <w:t>3D section page is displayed</w:t>
-            </w:r>
-            <w:r>
-              <w:t>.</w:t>
-            </w:r>
-          </w:p>
-        </w:tc>
-        <w:tc>
-          <w:tcPr>
-            <w:tcW w:w="3261" w:type="dxa"/>
-          </w:tcPr>
-          <w:p>
-            <w:pPr>
-              <w:jc w:val="right"/>
-              <w:rPr>
-                <w:rFonts w:ascii="Assistant" w:hAnsi="Assistant" w:cs="Assistant"/>
-                <w:rtl/>
-              </w:rPr>
-            </w:pPr>
-            <w:r>
-              <w:t xml:space="preserve">Navigate to the 3D section by clicking on </w:t>
-            </w:r>
-            <w:r>
-              <w:t>“</w:t>
-            </w:r>
-            <w:r>
-              <w:t>3D</w:t>
-            </w:r>
-            <w:r>
-              <w:t>”</w:t>
-            </w:r>
-            <w:r>
-              <w:t xml:space="preserve"> </w:t>
-            </w:r>
-          </w:p>
-        </w:tc>
-        <w:tc>
-          <w:tcPr>
-            <w:tcW w:w="1416" w:type="dxa"/>
-          </w:tcPr>
-          <w:p>
-            <w:pPr>
-              <w:jc w:val="right"/>
-              <w:rPr>
-                <w:rFonts w:ascii="Assistant" w:hAnsi="Assistant" w:cs="Assistant"/>
-                <w:rtl/>
-              </w:rPr>
-            </w:pPr>
-            <w:r>
-              <w:rPr>
-                <w:rFonts w:ascii="Assistant" w:hAnsi="Assistant" w:cs="Assistant"/>
-              </w:rPr>
-              <w:t>3</w:t>
-            </w:r>
-          </w:p>
-        </w:tc>
-      </w:tr>
-      <w:tr>
-        <w:tc>
-          <w:tcPr>
-            <w:tcW w:w="3619" w:type="dxa"/>
-          </w:tcPr>
-          <w:p>
-            <w:pPr>
-              <w:jc w:val="right"/>
-              <w:rPr>
-                <w:rFonts w:ascii="Assistant" w:hAnsi="Assistant" w:cs="Assistant"/>
-                <w:rtl/>
-              </w:rPr>
-            </w:pPr>
-            <w:r>
-              <w:t>Assets related to the sub-category are displayed</w:t>
-            </w:r>
-            <w:r>
-              <w:t>.</w:t>
-            </w:r>
-          </w:p>
-        </w:tc>
-        <w:tc>
-          <w:tcPr>
-            <w:tcW w:w="3261" w:type="dxa"/>
-          </w:tcPr>
-          <w:p>
-            <w:pPr>
-              <w:jc w:val="right"/>
-              <w:rPr>
-                <w:rFonts w:ascii="Assistant" w:hAnsi="Assistant" w:cs="Assistant"/>
-                <w:rtl/>
-              </w:rPr>
-            </w:pPr>
-            <w:r>
-              <w:t xml:space="preserve">Click on </w:t>
-            </w:r>
-            <w:r>
-              <w:t>the desired</w:t>
-            </w:r>
-            <w:r>
-              <w:t xml:space="preserve"> sub-category (e.g., Dungeons, Fantasy.)</w:t>
-            </w:r>
-          </w:p>
-        </w:tc>
-        <w:tc>
-          <w:tcPr>
-            <w:tcW w:w="1416" w:type="dxa"/>
-          </w:tcPr>
-          <w:p>
-            <w:pPr>
-              <w:jc w:val="right"/>
-              <w:rPr>
-                <w:rFonts w:ascii="Assistant" w:hAnsi="Assistant" w:cs="Assistant"/>
-                <w:rtl/>
-              </w:rPr>
-            </w:pPr>
-            <w:r>
-              <w:rPr>
-                <w:rFonts w:ascii="Assistant" w:hAnsi="Assistant" w:cs="Assistant"/>
-              </w:rPr>
-              <w:t>4</w:t>
-            </w:r>
-          </w:p>
-        </w:tc>
-      </w:tr>
-      <w:tr>
-        <w:tc>
-          <w:tcPr>
-            <w:tcW w:w="3619" w:type="dxa"/>
-          </w:tcPr>
-          <w:p>
-            <w:pPr>
-              <w:jc w:val="right"/>
-              <w:rPr>
-                <w:rFonts w:ascii="Assistant" w:hAnsi="Assistant" w:cs="Assistant"/>
-                <w:rtl/>
-              </w:rPr>
-            </w:pPr>
-            <w:r>
-              <w:t>Asset details page is displayed</w:t>
-            </w:r>
-            <w:r>
-              <w:t>.</w:t>
-            </w:r>
-          </w:p>
-        </w:tc>
-        <w:tc>
-          <w:tcPr>
-            <w:tcW w:w="3261" w:type="dxa"/>
-          </w:tcPr>
-          <w:p>
-            <w:pPr>
-              <w:jc w:val="right"/>
-              <w:rPr>
-                <w:rFonts w:ascii="Assistant" w:hAnsi="Assistant" w:cs="Assistant"/>
-                <w:rtl/>
-              </w:rPr>
-            </w:pPr>
-            <w:r>
-              <w:t>Click on an asset from the displayed results</w:t>
-            </w:r>
-            <w:r>
-              <w:t>.</w:t>
-            </w:r>
-          </w:p>
-        </w:tc>
-        <w:tc>
-          <w:tcPr>
-            <w:tcW w:w="1416" w:type="dxa"/>
-          </w:tcPr>
-          <w:p>
-            <w:pPr>
-              <w:jc w:val="right"/>
-              <w:rPr>
-                <w:rFonts w:ascii="Assistant" w:hAnsi="Assistant" w:cs="Assistant"/>
-                <w:rtl/>
-              </w:rPr>
-            </w:pPr>
-            <w:r>
-              <w:rPr>
-                <w:rFonts w:ascii="Assistant" w:hAnsi="Assistant" w:cs="Assistant"/>
-              </w:rPr>
-              <w:t>5</w:t>
-            </w:r>
-          </w:p>
-        </w:tc>
-      </w:tr>
-      <w:tr>
-        <w:tc>
-          <w:tcPr>
-            <w:tcW w:w="3619" w:type="dxa"/>
-          </w:tcPr>
-          <w:p>
-            <w:pPr>
-              <w:jc w:val="right"/>
-              <w:rPr>
-                <w:rFonts w:ascii="Assistant" w:hAnsi="Assistant" w:cs="Assistant"/>
-                <w:rtl/>
-              </w:rPr>
-            </w:pPr>
-            <w:r>
-              <w:rPr>
-                <w:rFonts w:cs="Arial"/>
-                <w:rtl/>
-              </w:rPr>
-              <w:t>"</w:t>
-            </w:r>
-            <w:r>
-              <w:t>Related Keywords" section is found</w:t>
-            </w:r>
-            <w:r>
-              <w:t>.</w:t>
-            </w:r>
-          </w:p>
-        </w:tc>
-        <w:tc>
-          <w:tcPr>
-            <w:tcW w:w="3261" w:type="dxa"/>
-          </w:tcPr>
-          <w:tbl>
-            <w:tblPr>
-              <w:tblW w:w="0" w:type="auto"/>
-              <w:tblCellSpacing w:w="15" w:type="dxa"/>
-              <w:tblCellMar>
-                <w:top w:w="15" w:type="dxa"/>
-                <w:left w:w="15" w:type="dxa"/>
-                <w:bottom w:w="15" w:type="dxa"/>
-                <w:right w:w="15" w:type="dxa"/>
-              </w:tblCellMar>
-              <w:tblLook w:val="04A0" w:firstRow="1" w:lastRow="0" w:firstColumn="1" w:lastColumn="0" w:noHBand="0" w:noVBand="1"/>
-            </w:tblPr>
-            <w:tblGrid>
-              <w:gridCol w:w="3045"/>
-            </w:tblGrid>
-            <w:tr>
-              <w:trPr>
-                <w:tblCellSpacing w:w="15" w:type="dxa"/>
-              </w:trPr>
-              <w:tc>
-                <w:tcPr>
-                  <w:tcW w:w="0" w:type="auto"/>
-                  <w:vAlign w:val="center"/>
-                  <w:hideMark/>
-                </w:tcPr>
-                <w:p>
-                  <w:pPr>
-                    <w:bidi w:val="0"/>
-                    <w:spacing w:after="0" w:line="240" w:lineRule="auto"/>
-                    <w:rPr>
-                      <w:rFonts w:ascii="Times New Roman" w:eastAsia="Times New Roman" w:hAnsi="Times New Roman" w:cs="Times New Roman"/>
-                      <w:kern w:val="0"/>
-                      <w:lang w:bidi="ar-SA"/>
-                      <w14:ligatures w14:val="none"/>
-                    </w:rPr>
-                  </w:pPr>
-                  <w:r>
-                    <w:rPr>
-                      <w:rFonts w:ascii="Times New Roman" w:eastAsia="Times New Roman" w:hAnsi="Times New Roman" w:cs="Times New Roman"/>
-                      <w:kern w:val="0"/>
-                      <w:lang w:bidi="ar-SA"/>
-                      <w14:ligatures w14:val="none"/>
-                    </w:rPr>
-                    <w:t>Scroll down to the "Related Keywords" section on the asset details page.</w:t>
-                  </w:r>
-                </w:p>
-              </w:tc>
-            </w:tr>
-          </w:tbl>
-          <w:p>
-            <w:pPr>
-              <w:bidi w:val="0"/>
-              <w:spacing w:line="240" w:lineRule="auto"/>
-              <w:rPr>
-                <w:rFonts w:ascii="Times New Roman" w:eastAsia="Times New Roman" w:hAnsi="Times New Roman" w:cs="Times New Roman"/>
-                <w:vanish/>
-                <w:kern w:val="0"/>
-                <w:lang w:bidi="ar-SA"/>
-                <w14:ligatures w14:val="none"/>
-              </w:rPr>
-            </w:pPr>
-          </w:p>
-          <w:tbl>
-            <w:tblPr>
-              <w:tblW w:w="0" w:type="auto"/>
-              <w:tblCellSpacing w:w="15" w:type="dxa"/>
-              <w:tblCellMar>
-                <w:top w:w="15" w:type="dxa"/>
-                <w:left w:w="15" w:type="dxa"/>
-                <w:bottom w:w="15" w:type="dxa"/>
-                <w:right w:w="15" w:type="dxa"/>
-              </w:tblCellMar>
-              <w:tblLook w:val="04A0" w:firstRow="1" w:lastRow="0" w:firstColumn="1" w:lastColumn="0" w:noHBand="0" w:noVBand="1"/>
-            </w:tblPr>
-            <w:tblGrid>
-              <w:gridCol w:w="96"/>
-            </w:tblGrid>
-            <w:tr>
-              <w:trPr>
-                <w:tblCellSpacing w:w="15" w:type="dxa"/>
-              </w:trPr>
-              <w:tc>
-                <w:tcPr>
-                  <w:tcW w:w="0" w:type="auto"/>
-                  <w:vAlign w:val="center"/>
-                  <w:hideMark/>
-                </w:tcPr>
-                <w:p>
-                  <w:pPr>
-                    <w:bidi w:val="0"/>
-                    <w:spacing w:after="0" w:line="240" w:lineRule="auto"/>
-                    <w:rPr>
-                      <w:rFonts w:ascii="Times New Roman" w:eastAsia="Times New Roman" w:hAnsi="Times New Roman" w:cs="Times New Roman"/>
-                      <w:kern w:val="0"/>
-                      <w:lang w:bidi="ar-SA"/>
-                      <w14:ligatures w14:val="none"/>
-                    </w:rPr>
-                  </w:pPr>
-                </w:p>
-              </w:tc>
-            </w:tr>
-          </w:tbl>
-          <w:p>
-            <w:pPr>
-              <w:jc w:val="right"/>
-              <w:rPr>
-                <w:rFonts w:ascii="Assistant" w:hAnsi="Assistant" w:cs="Assistant"/>
-                <w:rtl/>
-              </w:rPr>
-            </w:pPr>
-          </w:p>
-        </w:tc>
-        <w:tc>
-          <w:tcPr>
-            <w:tcW w:w="1416" w:type="dxa"/>
-          </w:tcPr>
-          <w:p>
-            <w:pPr>
-              <w:jc w:val="right"/>
-              <w:rPr>
-                <w:rFonts w:ascii="Assistant" w:hAnsi="Assistant" w:cs="Assistant"/>
-                <w:rtl/>
-              </w:rPr>
-            </w:pPr>
-            <w:r>
-              <w:rPr>
-                <w:rFonts w:ascii="Assistant" w:hAnsi="Assistant" w:cs="Assistant"/>
-              </w:rPr>
-              <w:t>6</w:t>
-            </w:r>
-          </w:p>
-        </w:tc>
-      </w:tr>
-      <w:tr>
-        <w:tc>
-          <w:tcPr>
-            <w:tcW w:w="3619" w:type="dxa"/>
-          </w:tcPr>
-          <w:p>
-            <w:pPr>
-              <w:jc w:val="right"/>
-              <w:rPr>
-                <w:rFonts w:cs="Arial"/>
-                <w:rtl/>
-              </w:rPr>
-            </w:pPr>
-            <w:r>
-              <w:rPr>
-                <w:rFonts w:cs="Arial"/>
-              </w:rPr>
-              <w:t xml:space="preserve">Chosen sub-category is present in </w:t>
-            </w:r>
-            <w:r>
-              <w:rPr>
-                <w:rFonts w:cs="Arial"/>
-              </w:rPr>
-              <w:t>“</w:t>
-            </w:r>
-            <w:r>
-              <w:rPr>
-                <w:rFonts w:cs="Arial"/>
-              </w:rPr>
-              <w:t>Related Keywords</w:t>
-            </w:r>
-            <w:r>
-              <w:rPr>
-                <w:rFonts w:cs="Arial"/>
-              </w:rPr>
-              <w:t>”.</w:t>
-            </w:r>
-          </w:p>
-        </w:tc>
-        <w:tc>
-          <w:tcPr>
-            <w:tcW w:w="3261" w:type="dxa"/>
-          </w:tcPr>
-          <w:p>
-            <w:pPr>
               <w:bidi w:val="0"/>
               <w:spacing w:line="240" w:lineRule="auto"/>
               <w:rPr>
@@ -6701,7 +6007,33 @@
                 <w:lang w:bidi="ar-SA"/>
                 <w14:ligatures w14:val="none"/>
               </w:rPr>
-              <w:t>Verify that the chosen sub-category is listed in the "Related Keywords" section.</w:t>
+              <w:t>Random category name is saved</w:t>
+            </w:r>
+          </w:p>
+        </w:tc>
+        <w:tc>
+          <w:tcPr>
+            <w:tcW w:w="3261" w:type="dxa"/>
+          </w:tcPr>
+          <w:p>
+            <w:pPr>
+              <w:bidi w:val="0"/>
+              <w:spacing w:line="240" w:lineRule="auto"/>
+              <w:rPr>
+                <w:rFonts w:ascii="Times New Roman" w:eastAsia="Times New Roman" w:hAnsi="Times New Roman" w:cs="Times New Roman"/>
+                <w:kern w:val="0"/>
+                <w:lang w:bidi="ar-SA"/>
+                <w14:ligatures w14:val="none"/>
+              </w:rPr>
+            </w:pPr>
+            <w:r>
+              <w:rPr>
+                <w:rFonts w:ascii="Times New Roman" w:eastAsia="Times New Roman" w:hAnsi="Times New Roman" w:cs="Times New Roman"/>
+                <w:kern w:val="0"/>
+                <w:lang w:bidi="ar-SA"/>
+                <w14:ligatures w14:val="none"/>
+              </w:rPr>
+              <w:t>Get random category name</w:t>
             </w:r>
           </w:p>
         </w:tc>
@@ -6720,12 +6052,309 @@
               <w:rPr>
                 <w:rFonts w:ascii="Assistant" w:hAnsi="Assistant" w:cs="Assistant"/>
               </w:rPr>
-              <w:t>7</w:t>
+              <w:t>3</w:t>
+            </w:r>
+          </w:p>
+        </w:tc>
+      </w:tr>
+      <w:tr>
+        <w:tc>
+          <w:tcPr>
+            <w:tcW w:w="3619" w:type="dxa"/>
+          </w:tcPr>
+          <w:p>
+            <w:pPr>
+              <w:jc w:val="right"/>
+              <w:rPr>
+                <w:rFonts w:ascii="Assistant" w:hAnsi="Assistant" w:cs="Assistant"/>
+                <w:rtl/>
+              </w:rPr>
+            </w:pPr>
+            <w:r>
+              <w:t>Assets related to the sub-category are displayed</w:t>
+            </w:r>
+            <w:r>
+              <w:t>.</w:t>
+            </w:r>
+          </w:p>
+        </w:tc>
+        <w:tc>
+          <w:tcPr>
+            <w:tcW w:w="3261" w:type="dxa"/>
+          </w:tcPr>
+          <w:p>
+            <w:pPr>
+              <w:jc w:val="right"/>
+              <w:rPr>
+                <w:rFonts w:ascii="Assistant" w:hAnsi="Assistant" w:cs="Assistant"/>
+                <w:rtl/>
+              </w:rPr>
+            </w:pPr>
+            <w:r>
+              <w:t xml:space="preserve">Click on </w:t>
+            </w:r>
+            <w:r>
+              <w:t xml:space="preserve">a </w:t>
+            </w:r>
+            <w:r>
+              <w:t>sub-category</w:t>
+            </w:r>
+            <w:r>
+              <w:t xml:space="preserve"> by the random name</w:t>
+            </w:r>
+          </w:p>
+        </w:tc>
+        <w:tc>
+          <w:tcPr>
+            <w:tcW w:w="1416" w:type="dxa"/>
+          </w:tcPr>
+          <w:p>
+            <w:pPr>
+              <w:jc w:val="right"/>
+              <w:rPr>
+                <w:rFonts w:ascii="Assistant" w:hAnsi="Assistant" w:cs="Assistant"/>
+                <w:rtl/>
+              </w:rPr>
+            </w:pPr>
+            <w:r>
+              <w:rPr>
+                <w:rFonts w:ascii="Assistant" w:hAnsi="Assistant" w:cs="Assistant"/>
+              </w:rPr>
+              <w:t>3</w:t>
+            </w:r>
+          </w:p>
+        </w:tc>
+      </w:tr>
+      <w:tr>
+        <w:tc>
+          <w:tcPr>
+            <w:tcW w:w="3619" w:type="dxa"/>
+          </w:tcPr>
+          <w:p>
+            <w:pPr>
+              <w:jc w:val="right"/>
+              <w:rPr>
+                <w:rFonts w:ascii="Assistant" w:hAnsi="Assistant" w:cs="Assistant"/>
+                <w:rtl/>
+              </w:rPr>
+            </w:pPr>
+            <w:r>
+              <w:t>Asset details page is displayed</w:t>
+            </w:r>
+            <w:r>
+              <w:t>.</w:t>
+            </w:r>
+          </w:p>
+        </w:tc>
+        <w:tc>
+          <w:tcPr>
+            <w:tcW w:w="3261" w:type="dxa"/>
+          </w:tcPr>
+          <w:p>
+            <w:pPr>
+              <w:jc w:val="right"/>
+              <w:rPr>
+                <w:rFonts w:ascii="Assistant" w:hAnsi="Assistant" w:cs="Assistant"/>
+                <w:rtl/>
+              </w:rPr>
+            </w:pPr>
+            <w:r>
+              <w:t>Click on an asset from the displayed results</w:t>
+            </w:r>
+            <w:r>
+              <w:t>.</w:t>
+            </w:r>
+          </w:p>
+        </w:tc>
+        <w:tc>
+          <w:tcPr>
+            <w:tcW w:w="1416" w:type="dxa"/>
+          </w:tcPr>
+          <w:p>
+            <w:pPr>
+              <w:jc w:val="right"/>
+              <w:rPr>
+                <w:rFonts w:ascii="Assistant" w:hAnsi="Assistant" w:cs="Assistant"/>
+                <w:rtl/>
+              </w:rPr>
+            </w:pPr>
+            <w:r>
+              <w:rPr>
+                <w:rFonts w:ascii="Assistant" w:hAnsi="Assistant" w:cs="Assistant"/>
+              </w:rPr>
+              <w:t>4</w:t>
+            </w:r>
+          </w:p>
+        </w:tc>
+      </w:tr>
+      <w:tr>
+        <w:tc>
+          <w:tcPr>
+            <w:tcW w:w="3619" w:type="dxa"/>
+          </w:tcPr>
+          <w:p>
+            <w:pPr>
+              <w:jc w:val="right"/>
+              <w:rPr>
+                <w:rFonts w:ascii="Assistant" w:hAnsi="Assistant" w:cs="Assistant"/>
+                <w:rtl/>
+              </w:rPr>
+            </w:pPr>
+            <w:r>
+              <w:rPr>
+                <w:rFonts w:ascii="Assistant" w:hAnsi="Assistant" w:cs="Assistant"/>
+              </w:rPr>
+              <w:t>The asset path is displayed and it contains the chosen category</w:t>
+            </w:r>
+          </w:p>
+        </w:tc>
+        <w:tc>
+          <w:tcPr>
+            <w:tcW w:w="3261" w:type="dxa"/>
+          </w:tcPr>
+          <w:p>
+            <w:pPr>
+              <w:jc w:val="right"/>
+              <w:rPr>
+                <w:rFonts w:ascii="Assistant" w:hAnsi="Assistant" w:cs="Assistant"/>
+                <w:rtl/>
+              </w:rPr>
+            </w:pPr>
+            <w:r>
+              <w:rPr>
+                <w:rFonts w:ascii="Times New Roman" w:eastAsia="Times New Roman" w:hAnsi="Times New Roman" w:cs="Times New Roman"/>
+                <w:kern w:val="0"/>
+                <w:lang w:bidi="ar-SA"/>
+                <w14:ligatures w14:val="none"/>
+              </w:rPr>
+              <w:t>Check the asset path</w:t>
+            </w:r>
+          </w:p>
+        </w:tc>
+        <w:tc>
+          <w:tcPr>
+            <w:tcW w:w="1416" w:type="dxa"/>
+          </w:tcPr>
+          <w:p>
+            <w:pPr>
+              <w:jc w:val="right"/>
+              <w:rPr>
+                <w:rFonts w:ascii="Assistant" w:hAnsi="Assistant" w:cs="Assistant"/>
+                <w:rtl/>
+              </w:rPr>
+            </w:pPr>
+            <w:r>
+              <w:rPr>
+                <w:rFonts w:ascii="Assistant" w:hAnsi="Assistant" w:cs="Assistant"/>
+              </w:rPr>
+              <w:t>5</w:t>
+            </w:r>
+          </w:p>
+        </w:tc>
+      </w:tr>
+      <w:tr>
+        <w:tc>
+          <w:tcPr>
+            <w:tcW w:w="3619" w:type="dxa"/>
+          </w:tcPr>
+          <w:p>
+            <w:pPr>
+              <w:jc w:val="right"/>
+              <w:rPr>
+                <w:rFonts w:cs="Arial"/>
+                <w:rtl/>
+              </w:rPr>
+            </w:pPr>
+            <w:r>
+              <w:rPr>
+                <w:rFonts w:cs="Arial"/>
+              </w:rPr>
+              <w:t xml:space="preserve">Chosen sub-category is present in </w:t>
+            </w:r>
+            <w:r>
+              <w:rPr>
+                <w:rFonts w:cs="Arial"/>
+              </w:rPr>
+              <w:t>the asset path</w:t>
+            </w:r>
+          </w:p>
+        </w:tc>
+        <w:tc>
+          <w:tcPr>
+            <w:tcW w:w="3261" w:type="dxa"/>
+          </w:tcPr>
+          <w:p>
+            <w:pPr>
+              <w:bidi w:val="0"/>
+              <w:spacing w:line="240" w:lineRule="auto"/>
+              <w:rPr>
+                <w:rFonts w:ascii="Times New Roman" w:eastAsia="Times New Roman" w:hAnsi="Times New Roman" w:cs="Times New Roman"/>
+                <w:kern w:val="0"/>
+                <w:lang w:bidi="ar-SA"/>
+                <w14:ligatures w14:val="none"/>
+              </w:rPr>
+            </w:pPr>
+            <w:r>
+              <w:rPr>
+                <w:rFonts w:ascii="Times New Roman" w:eastAsia="Times New Roman" w:hAnsi="Times New Roman" w:cs="Times New Roman"/>
+                <w:kern w:val="0"/>
+                <w:lang w:bidi="ar-SA"/>
+                <w14:ligatures w14:val="none"/>
+              </w:rPr>
+              <w:t xml:space="preserve">Verify that the chosen sub-category is listed in the </w:t>
+            </w:r>
+            <w:r>
+              <w:rPr>
+                <w:rFonts w:ascii="Times New Roman" w:eastAsia="Times New Roman" w:hAnsi="Times New Roman" w:cs="Times New Roman"/>
+                <w:kern w:val="0"/>
+                <w:lang w:bidi="ar-SA"/>
+                <w14:ligatures w14:val="none"/>
+              </w:rPr>
+              <w:t>path</w:t>
+            </w:r>
+            <w:r>
+              <w:rPr>
+                <w:rFonts w:ascii="Times New Roman" w:eastAsia="Times New Roman" w:hAnsi="Times New Roman" w:cs="Times New Roman"/>
+                <w:kern w:val="0"/>
+                <w:lang w:bidi="ar-SA"/>
+                <w14:ligatures w14:val="none"/>
+              </w:rPr>
+              <w:t xml:space="preserve"> section.</w:t>
+            </w:r>
+          </w:p>
+        </w:tc>
+        <w:tc>
+          <w:tcPr>
+            <w:tcW w:w="1416" w:type="dxa"/>
+          </w:tcPr>
+          <w:p>
+            <w:pPr>
+              <w:jc w:val="right"/>
+              <w:rPr>
+                <w:rFonts w:ascii="Assistant" w:hAnsi="Assistant" w:cs="Assistant"/>
+              </w:rPr>
+            </w:pPr>
+            <w:r>
+              <w:rPr>
+                <w:rFonts w:ascii="Assistant" w:hAnsi="Assistant" w:cs="Assistant"/>
+              </w:rPr>
+              <w:t>6</w:t>
             </w:r>
           </w:p>
         </w:tc>
       </w:tr>
     </w:tbl>
+    <w:p>
+      <w:pPr>
+        <w:bidi w:val="0"/>
+        <w:spacing w:line="259" w:lineRule="auto"/>
+        <w:rPr>
+          <w:rFonts w:ascii="Assistant" w:hAnsi="Assistant" w:cs="Assistant"/>
+          <w:b/>
+          <w:bCs/>
+        </w:rPr>
+      </w:pPr>
+    </w:p>
     <w:p>
       <w:pPr>
         <w:bidi w:val="0"/>
@@ -7403,7 +7032,10 @@
               </w:rPr>
             </w:pPr>
             <w:r>
-              <w:t>3D section page is displayed</w:t>
+              <w:t>Free a</w:t>
+            </w:r>
+            <w:r>
+              <w:t>ssets are displayed</w:t>
             </w:r>
             <w:r>
               <w:t>.</w:t>
@@ -7423,16 +7055,10 @@
               </w:rPr>
             </w:pPr>
             <w:r>
-              <w:t xml:space="preserve">Navigate to the 3D section by clicking on </w:t>
-            </w:r>
-            <w:r>
-              <w:t>“</w:t>
-            </w:r>
-            <w:r>
-              <w:t>3D</w:t>
-            </w:r>
-            <w:r>
-              <w:t>”</w:t>
+              <w:rPr>
+                <w:rFonts w:ascii="Assistant" w:hAnsi="Assistant" w:cs="Assistant"/>
+              </w:rPr>
+              <w:t>Click on free asstes in the bottm-left</w:t>
             </w:r>
           </w:p>
         </w:tc>
@@ -7471,13 +7097,16 @@
               </w:rPr>
             </w:pPr>
             <w:r>
-              <w:t>Free a</w:t>
-            </w:r>
-            <w:r>
-              <w:t>ssets are displayed</w:t>
-            </w:r>
-            <w:r>
-              <w:t>.</w:t>
+              <w:rPr>
+                <w:rFonts w:ascii="Assistant" w:hAnsi="Assistant" w:cs="Assistant"/>
+              </w:rPr>
+              <w:t>Asset details page is displayed</w:t>
+            </w:r>
+            <w:r>
+              <w:rPr>
+                <w:rFonts w:ascii="Assistant" w:hAnsi="Assistant" w:cs="Assistant"/>
+              </w:rPr>
+              <w:t xml:space="preserve"> with the “Add to My Assets” button</w:t>
             </w:r>
           </w:p>
         </w:tc>
@@ -7497,7 +7126,7 @@
               <w:rPr>
                 <w:rFonts w:ascii="Assistant" w:hAnsi="Assistant" w:cs="Assistant"/>
               </w:rPr>
-              <w:t>Click on free asstes in the bottm-left</w:t>
+              <w:t>Click on the asset</w:t>
             </w:r>
           </w:p>
         </w:tc>
@@ -7539,13 +7168,7 @@
               <w:rPr>
                 <w:rFonts w:ascii="Assistant" w:hAnsi="Assistant" w:cs="Assistant"/>
               </w:rPr>
-              <w:t>Asset details page is displayed</w:t>
-            </w:r>
-            <w:r>
-              <w:rPr>
-                <w:rFonts w:ascii="Assistant" w:hAnsi="Assistant" w:cs="Assistant"/>
-              </w:rPr>
-              <w:t xml:space="preserve"> with the “Add to My Assets” button</w:t>
+              <w:t>A pop-up appears asking the user to Acceot or cancel to the terms of service.</w:t>
             </w:r>
           </w:p>
         </w:tc>
@@ -7565,7 +7188,13 @@
               <w:rPr>
                 <w:rFonts w:ascii="Assistant" w:hAnsi="Assistant" w:cs="Assistant"/>
               </w:rPr>
-              <w:t>Click on the asset</w:t>
+              <w:t>Click on "Add to My Assets"</w:t>
+            </w:r>
+            <w:r>
+              <w:rPr>
+                <w:rFonts w:ascii="Assistant" w:hAnsi="Assistant" w:cs="Assistant"/>
+              </w:rPr>
+              <w:t xml:space="preserve"> button</w:t>
             </w:r>
           </w:p>
         </w:tc>
@@ -7586,74 +7215,6 @@
                 <w:rFonts w:ascii="Assistant" w:hAnsi="Assistant" w:cs="Assistant"/>
               </w:rPr>
               <w:t>5</w:t>
-            </w:r>
-          </w:p>
-        </w:tc>
-      </w:tr>
-      <w:tr>
-        <w:tc>
-          <w:tcPr>
-            <w:tcW w:w="3619" w:type="dxa"/>
-          </w:tcPr>
-          <w:p>
-            <w:pPr>
-              <w:jc w:val="right"/>
-              <w:rPr>
-                <w:rFonts w:ascii="Assistant" w:hAnsi="Assistant" w:cs="Assistant"/>
-                <w:rtl/>
-              </w:rPr>
-            </w:pPr>
-            <w:r>
-              <w:rPr>
-                <w:rFonts w:ascii="Assistant" w:hAnsi="Assistant" w:cs="Assistant"/>
-              </w:rPr>
-              <w:t>A pop-up appears asking the user to Acceot or cancel to the terms of service.</w:t>
-            </w:r>
-          </w:p>
-        </w:tc>
-        <w:tc>
-          <w:tcPr>
-            <w:tcW w:w="3261" w:type="dxa"/>
-          </w:tcPr>
-          <w:p>
-            <w:pPr>
-              <w:jc w:val="right"/>
-              <w:rPr>
-                <w:rFonts w:ascii="Assistant" w:hAnsi="Assistant" w:cs="Assistant"/>
-                <w:rtl/>
-              </w:rPr>
-            </w:pPr>
-            <w:r>
-              <w:rPr>
-                <w:rFonts w:ascii="Assistant" w:hAnsi="Assistant" w:cs="Assistant"/>
-              </w:rPr>
-              <w:t>Click on "Add to My Assets"</w:t>
-            </w:r>
-            <w:r>
-              <w:rPr>
-                <w:rFonts w:ascii="Assistant" w:hAnsi="Assistant" w:cs="Assistant"/>
-              </w:rPr>
-              <w:t xml:space="preserve"> button</w:t>
-            </w:r>
-          </w:p>
-        </w:tc>
-        <w:tc>
-          <w:tcPr>
-            <w:tcW w:w="1416" w:type="dxa"/>
-          </w:tcPr>
-          <w:p>
-            <w:pPr>
-              <w:jc w:val="right"/>
-              <w:rPr>
-                <w:rFonts w:ascii="Assistant" w:hAnsi="Assistant" w:cs="Assistant"/>
-                <w:rtl/>
-              </w:rPr>
-            </w:pPr>
-            <w:r>
-              <w:rPr>
-                <w:rFonts w:ascii="Assistant" w:hAnsi="Assistant" w:cs="Assistant"/>
-              </w:rPr>
-              <w:t>6</w:t>
             </w:r>
           </w:p>
         </w:tc>
@@ -7732,7 +7293,7 @@
               <w:rPr>
                 <w:rFonts w:ascii="Assistant" w:hAnsi="Assistant" w:cs="Assistant"/>
               </w:rPr>
-              <w:t>7</w:t>
+              <w:t>6</w:t>
             </w:r>
           </w:p>
         </w:tc>
@@ -7798,7 +7359,7 @@
               <w:rPr>
                 <w:rFonts w:ascii="Assistant" w:hAnsi="Assistant" w:cs="Assistant"/>
               </w:rPr>
-              <w:t>8</w:t>
+              <w:t>7</w:t>
             </w:r>
           </w:p>
         </w:tc>
@@ -7864,7 +7425,890 @@
               <w:rPr>
                 <w:rFonts w:ascii="Assistant" w:hAnsi="Assistant" w:cs="Assistant"/>
               </w:rPr>
-              <w:t>9</w:t>
+              <w:t>8</w:t>
+            </w:r>
+          </w:p>
+        </w:tc>
+      </w:tr>
+    </w:tbl>
+    <w:p>
+      <w:pPr>
+        <w:bidi w:val="0"/>
+        <w:spacing w:line="259" w:lineRule="auto"/>
+        <w:rPr>
+          <w:rFonts w:ascii="Assistant" w:hAnsi="Assistant" w:cs="Assistant"/>
+          <w:b/>
+          <w:bCs/>
+        </w:rPr>
+      </w:pPr>
+    </w:p>
+    <w:p>
+      <w:pPr>
+        <w:bidi w:val="0"/>
+        <w:spacing w:line="259" w:lineRule="auto"/>
+        <w:rPr>
+          <w:rFonts w:ascii="Assistant" w:hAnsi="Assistant" w:cs="Assistant"/>
+          <w:b/>
+          <w:bCs/>
+        </w:rPr>
+      </w:pPr>
+    </w:p>
+    <w:p>
+      <w:pPr>
+        <w:bidi w:val="0"/>
+        <w:spacing w:line="259" w:lineRule="auto"/>
+        <w:rPr>
+          <w:rFonts w:ascii="Assistant" w:hAnsi="Assistant" w:cs="Assistant"/>
+          <w:b/>
+          <w:bCs/>
+        </w:rPr>
+      </w:pPr>
+      <w:r>
+        <w:rPr>
+          <w:rFonts w:ascii="Assistant" w:hAnsi="Assistant" w:cs="Assistant"/>
+          <w:b/>
+          <w:bCs/>
+        </w:rPr>
+        <w:t xml:space="preserve">Test Case ID: </w:t>
+      </w:r>
+      <w:r>
+        <w:rPr>
+          <w:rFonts w:ascii="Assistant" w:hAnsi="Assistant" w:cs="Assistant"/>
+          <w:b/>
+          <w:bCs/>
+        </w:rPr>
+        <w:t>5</w:t>
+      </w:r>
+    </w:p>
+    <w:tbl>
+      <w:tblPr>
+        <w:tblStyle w:val="TableGrid"/>
+        <w:tblW w:w="7372" w:type="dxa"/>
+        <w:tblLook w:val="04A0" w:firstRow="1" w:lastRow="0" w:firstColumn="1" w:lastColumn="0" w:noHBand="0" w:noVBand="1"/>
+      </w:tblPr>
+      <w:tblGrid>
+        <w:gridCol w:w="2547"/>
+        <w:gridCol w:w="4825"/>
+      </w:tblGrid>
+      <w:tr>
+        <w:trPr>
+          <w:trHeight w:val="710"/>
+        </w:trPr>
+        <w:tc>
+          <w:tcPr>
+            <w:tcW w:w="2547" w:type="dxa"/>
+          </w:tcPr>
+          <w:p>
+            <w:pPr>
+              <w:bidi w:val="0"/>
+              <w:rPr>
+                <w:rFonts w:ascii="Assistant" w:eastAsiaTheme="minorEastAsia" w:hAnsi="Assistant" w:cs="Assistant"/>
+                <w:b/>
+                <w:bCs/>
+                <w:color w:val="4472C4" w:themeColor="accent1"/>
+              </w:rPr>
+            </w:pPr>
+            <w:r>
+              <w:rPr>
+                <w:rFonts w:ascii="Assistant" w:eastAsiaTheme="minorEastAsia" w:hAnsi="Assistant" w:cs="Assistant"/>
+                <w:b/>
+                <w:bCs/>
+                <w:color w:val="4472C4" w:themeColor="accent1"/>
+              </w:rPr>
+              <w:t>Test case name</w:t>
+            </w:r>
+          </w:p>
+        </w:tc>
+        <w:tc>
+          <w:tcPr>
+            <w:tcW w:w="4825" w:type="dxa"/>
+          </w:tcPr>
+          <w:p>
+            <w:pPr>
+              <w:bidi w:val="0"/>
+              <w:rPr>
+                <w:rFonts w:ascii="Assistant" w:eastAsiaTheme="minorEastAsia" w:hAnsi="Assistant" w:cs="Assistant"/>
+                <w:b/>
+                <w:bCs/>
+              </w:rPr>
+            </w:pPr>
+            <w:r>
+              <w:rPr>
+                <w:rFonts w:ascii="Assistant" w:hAnsi="Assistant" w:cs="Assistant"/>
+                <w:b/>
+                <w:bCs/>
+              </w:rPr>
+              <w:t>Add an asset to the “</w:t>
+            </w:r>
+            <w:r>
+              <w:rPr>
+                <w:rFonts w:ascii="Assistant" w:hAnsi="Assistant" w:cs="Assistant"/>
+                <w:b/>
+                <w:bCs/>
+              </w:rPr>
+              <w:t>Favorites</w:t>
+            </w:r>
+            <w:r>
+              <w:rPr>
+                <w:rFonts w:ascii="Assistant" w:hAnsi="Assistant" w:cs="Assistant"/>
+                <w:b/>
+                <w:bCs/>
+              </w:rPr>
+              <w:t>”</w:t>
+            </w:r>
+          </w:p>
+        </w:tc>
+      </w:tr>
+      <w:tr>
+        <w:trPr>
+          <w:trHeight w:val="710"/>
+        </w:trPr>
+        <w:tc>
+          <w:tcPr>
+            <w:tcW w:w="2547" w:type="dxa"/>
+          </w:tcPr>
+          <w:p>
+            <w:pPr>
+              <w:bidi w:val="0"/>
+              <w:rPr>
+                <w:rFonts w:ascii="Assistant" w:eastAsiaTheme="minorEastAsia" w:hAnsi="Assistant" w:cs="Assistant"/>
+                <w:b/>
+                <w:bCs/>
+                <w:color w:val="4472C4" w:themeColor="accent1"/>
+              </w:rPr>
+            </w:pPr>
+            <w:r>
+              <w:rPr>
+                <w:rFonts w:ascii="Assistant" w:eastAsiaTheme="minorEastAsia" w:hAnsi="Assistant" w:cs="Assistant"/>
+                <w:b/>
+                <w:bCs/>
+                <w:color w:val="4472C4" w:themeColor="accent1"/>
+              </w:rPr>
+              <w:t>Test case goal</w:t>
+            </w:r>
+          </w:p>
+        </w:tc>
+        <w:tc>
+          <w:tcPr>
+            <w:tcW w:w="4825" w:type="dxa"/>
+          </w:tcPr>
+          <w:p>
+            <w:pPr>
+              <w:bidi w:val="0"/>
+              <w:rPr>
+                <w:rFonts w:ascii="Assistant" w:eastAsiaTheme="minorEastAsia" w:hAnsi="Assistant" w:cs="Assistant"/>
+              </w:rPr>
+            </w:pPr>
+          </w:p>
+        </w:tc>
+      </w:tr>
+      <w:tr>
+        <w:trPr>
+          <w:trHeight w:val="710"/>
+        </w:trPr>
+        <w:tc>
+          <w:tcPr>
+            <w:tcW w:w="2547" w:type="dxa"/>
+          </w:tcPr>
+          <w:p>
+            <w:pPr>
+              <w:bidi w:val="0"/>
+              <w:rPr>
+                <w:rFonts w:ascii="Assistant" w:eastAsiaTheme="minorEastAsia" w:hAnsi="Assistant" w:cs="Assistant"/>
+                <w:b/>
+                <w:bCs/>
+                <w:color w:val="4472C4" w:themeColor="accent1"/>
+              </w:rPr>
+            </w:pPr>
+            <w:r>
+              <w:rPr>
+                <w:rFonts w:ascii="Assistant" w:eastAsiaTheme="minorEastAsia" w:hAnsi="Assistant" w:cs="Assistant"/>
+                <w:b/>
+                <w:bCs/>
+                <w:color w:val="4472C4" w:themeColor="accent1"/>
+              </w:rPr>
+              <w:t>Data</w:t>
+            </w:r>
+          </w:p>
+        </w:tc>
+        <w:tc>
+          <w:tcPr>
+            <w:tcW w:w="4825" w:type="dxa"/>
+          </w:tcPr>
+          <w:p>
+            <w:pPr>
+              <w:bidi w:val="0"/>
+              <w:rPr>
+                <w:rFonts w:ascii="Assistant" w:eastAsiaTheme="minorEastAsia" w:hAnsi="Assistant" w:cs="Assistant"/>
+              </w:rPr>
+            </w:pPr>
+          </w:p>
+        </w:tc>
+      </w:tr>
+      <w:tr>
+        <w:trPr>
+          <w:trHeight w:val="710"/>
+        </w:trPr>
+        <w:tc>
+          <w:tcPr>
+            <w:tcW w:w="2547" w:type="dxa"/>
+          </w:tcPr>
+          <w:p>
+            <w:pPr>
+              <w:bidi w:val="0"/>
+              <w:rPr>
+                <w:rFonts w:ascii="Assistant" w:eastAsiaTheme="minorEastAsia" w:hAnsi="Assistant" w:cs="Assistant"/>
+                <w:b/>
+                <w:bCs/>
+                <w:color w:val="4472C4" w:themeColor="accent1"/>
+              </w:rPr>
+            </w:pPr>
+            <w:r>
+              <w:rPr>
+                <w:rFonts w:ascii="Assistant" w:eastAsiaTheme="minorEastAsia" w:hAnsi="Assistant" w:cs="Assistant"/>
+                <w:b/>
+                <w:bCs/>
+                <w:color w:val="4472C4" w:themeColor="accent1"/>
+              </w:rPr>
+              <w:t>Preconditions</w:t>
+            </w:r>
+          </w:p>
+        </w:tc>
+        <w:tc>
+          <w:tcPr>
+            <w:tcW w:w="4825" w:type="dxa"/>
+          </w:tcPr>
+          <w:p>
+            <w:pPr>
+              <w:bidi w:val="0"/>
+              <w:rPr>
+                <w:rFonts w:ascii="Assistant" w:eastAsiaTheme="minorEastAsia" w:hAnsi="Assistant" w:cs="Assistant"/>
+              </w:rPr>
+            </w:pPr>
+            <w:r>
+              <w:rPr>
+                <w:rFonts w:eastAsiaTheme="minorEastAsia"/>
+              </w:rPr>
+              <w:t>A Desktop PC with the url to the unity asset store and logged in user with a</w:t>
+            </w:r>
+            <w:r>
+              <w:rPr>
+                <w:rFonts w:eastAsiaTheme="minorEastAsia"/>
+              </w:rPr>
+              <w:t xml:space="preserve">n </w:t>
+            </w:r>
+            <w:r>
+              <w:rPr>
+                <w:rFonts w:eastAsiaTheme="minorEastAsia"/>
+              </w:rPr>
+              <w:t>asset</w:t>
+            </w:r>
+          </w:p>
+        </w:tc>
+      </w:tr>
+      <w:tr>
+        <w:trPr>
+          <w:trHeight w:val="710"/>
+        </w:trPr>
+        <w:tc>
+          <w:tcPr>
+            <w:tcW w:w="2547" w:type="dxa"/>
+          </w:tcPr>
+          <w:p>
+            <w:pPr>
+              <w:bidi w:val="0"/>
+              <w:rPr>
+                <w:rFonts w:ascii="Assistant" w:eastAsiaTheme="minorEastAsia" w:hAnsi="Assistant" w:cs="Assistant"/>
+                <w:b/>
+                <w:bCs/>
+                <w:color w:val="4472C4" w:themeColor="accent1"/>
+              </w:rPr>
+            </w:pPr>
+            <w:r>
+              <w:rPr>
+                <w:rFonts w:ascii="Assistant" w:eastAsiaTheme="minorEastAsia" w:hAnsi="Assistant" w:cs="Assistant"/>
+                <w:b/>
+                <w:bCs/>
+                <w:color w:val="4472C4" w:themeColor="accent1"/>
+              </w:rPr>
+              <w:t>Writer</w:t>
+            </w:r>
+          </w:p>
+        </w:tc>
+        <w:tc>
+          <w:tcPr>
+            <w:tcW w:w="4825" w:type="dxa"/>
+          </w:tcPr>
+          <w:p>
+            <w:pPr>
+              <w:bidi w:val="0"/>
+              <w:rPr>
+                <w:rFonts w:ascii="Assistant" w:eastAsiaTheme="minorEastAsia" w:hAnsi="Assistant" w:cs="Assistant"/>
+              </w:rPr>
+            </w:pPr>
+            <w:r>
+              <w:rPr>
+                <w:rFonts w:ascii="Assistant" w:eastAsiaTheme="minorEastAsia" w:hAnsi="Assistant" w:cs="Assistant"/>
+              </w:rPr>
+              <w:t>Bahaa Abu Zalaf</w:t>
+            </w:r>
+          </w:p>
+        </w:tc>
+      </w:tr>
+      <w:tr>
+        <w:trPr>
+          <w:trHeight w:val="710"/>
+        </w:trPr>
+        <w:tc>
+          <w:tcPr>
+            <w:tcW w:w="2547" w:type="dxa"/>
+          </w:tcPr>
+          <w:p>
+            <w:pPr>
+              <w:bidi w:val="0"/>
+              <w:rPr>
+                <w:rFonts w:ascii="Assistant" w:eastAsiaTheme="minorEastAsia" w:hAnsi="Assistant" w:cs="Assistant"/>
+                <w:b/>
+                <w:bCs/>
+                <w:color w:val="4472C4" w:themeColor="accent1"/>
+              </w:rPr>
+            </w:pPr>
+            <w:r>
+              <w:rPr>
+                <w:rFonts w:ascii="Assistant" w:eastAsiaTheme="minorEastAsia" w:hAnsi="Assistant" w:cs="Assistant"/>
+                <w:b/>
+                <w:bCs/>
+                <w:color w:val="4472C4" w:themeColor="accent1"/>
+              </w:rPr>
+              <w:t>Date</w:t>
+            </w:r>
+          </w:p>
+        </w:tc>
+        <w:tc>
+          <w:tcPr>
+            <w:tcW w:w="4825" w:type="dxa"/>
+          </w:tcPr>
+          <w:p>
+            <w:pPr>
+              <w:bidi w:val="0"/>
+              <w:rPr>
+                <w:rFonts w:ascii="Assistant" w:eastAsiaTheme="minorEastAsia" w:hAnsi="Assistant" w:cs="Assistant"/>
+              </w:rPr>
+            </w:pPr>
+            <w:r>
+              <w:rPr>
+                <w:rFonts w:ascii="Assistant" w:eastAsiaTheme="minorEastAsia" w:hAnsi="Assistant" w:cs="Assistant"/>
+              </w:rPr>
+              <w:t>09-07-2024</w:t>
+            </w:r>
+          </w:p>
+        </w:tc>
+      </w:tr>
+      <w:tr>
+        <w:trPr>
+          <w:trHeight w:val="765"/>
+        </w:trPr>
+        <w:tc>
+          <w:tcPr>
+            <w:tcW w:w="2547" w:type="dxa"/>
+          </w:tcPr>
+          <w:p>
+            <w:pPr>
+              <w:bidi w:val="0"/>
+              <w:rPr>
+                <w:rFonts w:ascii="Assistant" w:eastAsiaTheme="minorEastAsia" w:hAnsi="Assistant" w:cs="Assistant"/>
+                <w:b/>
+                <w:bCs/>
+                <w:color w:val="4472C4" w:themeColor="accent1"/>
+              </w:rPr>
+            </w:pPr>
+            <w:r>
+              <w:rPr>
+                <w:rFonts w:ascii="Assistant" w:eastAsiaTheme="minorEastAsia" w:hAnsi="Assistant" w:cs="Assistant"/>
+                <w:b/>
+                <w:bCs/>
+                <w:color w:val="4472C4" w:themeColor="accent1"/>
+              </w:rPr>
+              <w:t>Prioritization</w:t>
+            </w:r>
+          </w:p>
+        </w:tc>
+        <w:tc>
+          <w:tcPr>
+            <w:tcW w:w="4825" w:type="dxa"/>
+          </w:tcPr>
+          <w:p>
+            <w:pPr>
+              <w:bidi w:val="0"/>
+              <w:rPr>
+                <w:rFonts w:ascii="Assistant" w:eastAsiaTheme="minorEastAsia" w:hAnsi="Assistant" w:cs="Assistant"/>
+              </w:rPr>
+            </w:pPr>
+            <w:r>
+              <w:rPr>
+                <w:rFonts w:ascii="Assistant" w:eastAsiaTheme="minorEastAsia" w:hAnsi="Assistant" w:cs="Assistant"/>
+              </w:rPr>
+              <w:t>2</w:t>
+            </w:r>
+          </w:p>
+        </w:tc>
+      </w:tr>
+    </w:tbl>
+    <w:p>
+      <w:pPr>
+        <w:jc w:val="right"/>
+        <w:rPr>
+          <w:rFonts w:ascii="Assistant" w:hAnsi="Assistant" w:cs="Assistant"/>
+        </w:rPr>
+      </w:pPr>
+    </w:p>
+    <w:tbl>
+      <w:tblPr>
+        <w:tblStyle w:val="TableGrid"/>
+        <w:bidiVisual/>
+        <w:tblW w:w="0" w:type="auto"/>
+        <w:tblLook w:val="04A0" w:firstRow="1" w:lastRow="0" w:firstColumn="1" w:lastColumn="0" w:noHBand="0" w:noVBand="1"/>
+      </w:tblPr>
+      <w:tblGrid>
+        <w:gridCol w:w="3619"/>
+        <w:gridCol w:w="3261"/>
+        <w:gridCol w:w="1416"/>
+      </w:tblGrid>
+      <w:tr>
+        <w:tc>
+          <w:tcPr>
+            <w:tcW w:w="3619" w:type="dxa"/>
+          </w:tcPr>
+          <w:p>
+            <w:pPr>
+              <w:jc w:val="right"/>
+              <w:rPr>
+                <w:rFonts w:ascii="Assistant" w:hAnsi="Assistant" w:cs="Assistant"/>
+                <w:b/>
+                <w:bCs/>
+                <w:rtl/>
+              </w:rPr>
+            </w:pPr>
+            <w:r>
+              <w:rPr>
+                <w:rFonts w:ascii="Assistant" w:hAnsi="Assistant" w:cs="Assistant"/>
+                <w:b/>
+                <w:bCs/>
+              </w:rPr>
+              <w:t>Result</w:t>
+            </w:r>
+          </w:p>
+        </w:tc>
+        <w:tc>
+          <w:tcPr>
+            <w:tcW w:w="3261" w:type="dxa"/>
+          </w:tcPr>
+          <w:p>
+            <w:pPr>
+              <w:jc w:val="right"/>
+              <w:rPr>
+                <w:rFonts w:ascii="Assistant" w:hAnsi="Assistant" w:cs="Assistant"/>
+                <w:b/>
+                <w:bCs/>
+                <w:rtl/>
+              </w:rPr>
+            </w:pPr>
+            <w:r>
+              <w:rPr>
+                <w:rFonts w:ascii="Assistant" w:hAnsi="Assistant" w:cs="Assistant"/>
+                <w:b/>
+                <w:bCs/>
+              </w:rPr>
+              <w:t>Step</w:t>
+            </w:r>
+          </w:p>
+        </w:tc>
+        <w:tc>
+          <w:tcPr>
+            <w:tcW w:w="1416" w:type="dxa"/>
+          </w:tcPr>
+          <w:p>
+            <w:pPr>
+              <w:jc w:val="right"/>
+              <w:rPr>
+                <w:rFonts w:ascii="Assistant" w:hAnsi="Assistant" w:cs="Assistant"/>
+                <w:b/>
+                <w:bCs/>
+                <w:rtl/>
+              </w:rPr>
+            </w:pPr>
+            <w:r>
+              <w:rPr>
+                <w:rFonts w:ascii="Assistant" w:hAnsi="Assistant" w:cs="Assistant"/>
+                <w:b/>
+                <w:bCs/>
+              </w:rPr>
+              <w:t>Step Number</w:t>
+            </w:r>
+          </w:p>
+        </w:tc>
+      </w:tr>
+      <w:tr>
+        <w:tc>
+          <w:tcPr>
+            <w:tcW w:w="3619" w:type="dxa"/>
+          </w:tcPr>
+          <w:p>
+            <w:pPr>
+              <w:jc w:val="right"/>
+              <w:rPr>
+                <w:rFonts w:ascii="Assistant" w:hAnsi="Assistant" w:cs="Assistant"/>
+                <w:rtl/>
+              </w:rPr>
+            </w:pPr>
+            <w:r>
+              <w:rPr>
+                <w:rFonts w:ascii="Times New Roman" w:eastAsia="Times New Roman" w:hAnsi="Times New Roman" w:cs="Times New Roman"/>
+                <w:kern w:val="0"/>
+                <w:lang w:bidi="ar-SA"/>
+                <w14:ligatures w14:val="none"/>
+              </w:rPr>
+              <w:t>Home page is displayed</w:t>
+            </w:r>
+          </w:p>
+        </w:tc>
+        <w:tc>
+          <w:tcPr>
+            <w:tcW w:w="3261" w:type="dxa"/>
+          </w:tcPr>
+          <w:p>
+            <w:pPr>
+              <w:jc w:val="right"/>
+              <w:rPr>
+                <w:rFonts w:ascii="Assistant" w:hAnsi="Assistant" w:cs="Assistant"/>
+                <w:rtl/>
+              </w:rPr>
+            </w:pPr>
+            <w:r>
+              <w:rPr>
+                <w:rFonts w:ascii="Times New Roman" w:eastAsia="Times New Roman" w:hAnsi="Times New Roman" w:cs="Times New Roman"/>
+                <w:kern w:val="0"/>
+                <w:lang w:bidi="ar-SA"/>
+                <w14:ligatures w14:val="none"/>
+              </w:rPr>
+              <w:t>Navigate to the Unity Asset Store home page</w:t>
+            </w:r>
+          </w:p>
+        </w:tc>
+        <w:tc>
+          <w:tcPr>
+            <w:tcW w:w="1416" w:type="dxa"/>
+          </w:tcPr>
+          <w:p>
+            <w:pPr>
+              <w:tabs>
+                <w:tab w:val="center" w:pos="600"/>
+                <w:tab w:val="right" w:pos="1200"/>
+              </w:tabs>
+              <w:rPr>
+                <w:rFonts w:ascii="Assistant" w:hAnsi="Assistant" w:cs="Assistant"/>
+                <w:rtl/>
+              </w:rPr>
+            </w:pPr>
+            <w:r>
+              <w:rPr>
+                <w:rFonts w:ascii="Assistant" w:hAnsi="Assistant" w:cs="Assistant"/>
+              </w:rPr>
+              <w:tab/>
+            </w:r>
+            <w:r>
+              <w:rPr>
+                <w:rFonts w:ascii="Assistant" w:hAnsi="Assistant" w:cs="Assistant"/>
+              </w:rPr>
+              <w:tab/>
+              <w:t>1</w:t>
+            </w:r>
+          </w:p>
+        </w:tc>
+      </w:tr>
+      <w:tr>
+        <w:tc>
+          <w:tcPr>
+            <w:tcW w:w="3619" w:type="dxa"/>
+          </w:tcPr>
+          <w:p>
+            <w:pPr>
+              <w:jc w:val="right"/>
+              <w:rPr>
+                <w:rFonts w:ascii="Assistant" w:hAnsi="Assistant" w:cs="Assistant"/>
+                <w:rtl/>
+              </w:rPr>
+            </w:pPr>
+            <w:r>
+              <w:rPr>
+                <w:rFonts w:ascii="Times New Roman" w:eastAsia="Times New Roman" w:hAnsi="Times New Roman" w:cs="Times New Roman"/>
+                <w:kern w:val="0"/>
+                <w:lang w:bidi="ar-SA"/>
+                <w14:ligatures w14:val="none"/>
+              </w:rPr>
+              <w:t>User is successfully logged in</w:t>
+            </w:r>
+          </w:p>
+        </w:tc>
+        <w:tc>
+          <w:tcPr>
+            <w:tcW w:w="3261" w:type="dxa"/>
+          </w:tcPr>
+          <w:p>
+            <w:pPr>
+              <w:jc w:val="right"/>
+              <w:rPr>
+                <w:rFonts w:ascii="Assistant" w:hAnsi="Assistant" w:cs="Assistant"/>
+                <w:rtl/>
+              </w:rPr>
+            </w:pPr>
+            <w:r>
+              <w:rPr>
+                <w:rFonts w:ascii="Times New Roman" w:eastAsia="Times New Roman" w:hAnsi="Times New Roman" w:cs="Times New Roman"/>
+                <w:kern w:val="0"/>
+                <w:lang w:bidi="ar-SA"/>
+                <w14:ligatures w14:val="none"/>
+              </w:rPr>
+              <w:t>Log in using valid credentials</w:t>
+            </w:r>
+          </w:p>
+        </w:tc>
+        <w:tc>
+          <w:tcPr>
+            <w:tcW w:w="1416" w:type="dxa"/>
+          </w:tcPr>
+          <w:p>
+            <w:pPr>
+              <w:jc w:val="right"/>
+              <w:rPr>
+                <w:rFonts w:ascii="Assistant" w:hAnsi="Assistant" w:cs="Assistant"/>
+                <w:rtl/>
+              </w:rPr>
+            </w:pPr>
+            <w:r>
+              <w:rPr>
+                <w:rFonts w:ascii="Assistant" w:hAnsi="Assistant" w:cs="Assistant"/>
+              </w:rPr>
+              <w:t>2</w:t>
+            </w:r>
+          </w:p>
+        </w:tc>
+      </w:tr>
+      <w:tr>
+        <w:tc>
+          <w:tcPr>
+            <w:tcW w:w="3619" w:type="dxa"/>
+          </w:tcPr>
+          <w:p>
+            <w:pPr>
+              <w:jc w:val="right"/>
+              <w:rPr>
+                <w:rFonts w:ascii="Assistant" w:hAnsi="Assistant" w:cs="Assistant"/>
+                <w:rtl/>
+              </w:rPr>
+            </w:pPr>
+            <w:r>
+              <w:t>A pop-up shows up asking to wether add it to the Favorites or the Saved for later with a deactive “Save” button</w:t>
+            </w:r>
+          </w:p>
+        </w:tc>
+        <w:tc>
+          <w:tcPr>
+            <w:tcW w:w="3261" w:type="dxa"/>
+          </w:tcPr>
+          <w:p>
+            <w:pPr>
+              <w:jc w:val="right"/>
+              <w:rPr>
+                <w:rFonts w:ascii="Assistant" w:hAnsi="Assistant" w:cs="Assistant"/>
+                <w:rtl/>
+              </w:rPr>
+            </w:pPr>
+            <w:r>
+              <w:rPr>
+                <w:rFonts w:ascii="Assistant" w:hAnsi="Assistant" w:cs="Assistant"/>
+              </w:rPr>
+              <w:t>Choose an asset to add to the favorite and click on the “Heart” icon for that asset</w:t>
+            </w:r>
+          </w:p>
+        </w:tc>
+        <w:tc>
+          <w:tcPr>
+            <w:tcW w:w="1416" w:type="dxa"/>
+          </w:tcPr>
+          <w:p>
+            <w:pPr>
+              <w:jc w:val="right"/>
+              <w:rPr>
+                <w:rFonts w:ascii="Assistant" w:hAnsi="Assistant" w:cs="Assistant"/>
+                <w:rtl/>
+              </w:rPr>
+            </w:pPr>
+            <w:r>
+              <w:rPr>
+                <w:rFonts w:ascii="Assistant" w:hAnsi="Assistant" w:cs="Assistant"/>
+              </w:rPr>
+              <w:t>3</w:t>
+            </w:r>
+          </w:p>
+        </w:tc>
+      </w:tr>
+      <w:tr>
+        <w:tc>
+          <w:tcPr>
+            <w:tcW w:w="3619" w:type="dxa"/>
+          </w:tcPr>
+          <w:p>
+            <w:pPr>
+              <w:jc w:val="right"/>
+              <w:rPr>
+                <w:rFonts w:ascii="Assistant" w:hAnsi="Assistant" w:cs="Assistant"/>
+                <w:rtl/>
+              </w:rPr>
+            </w:pPr>
+            <w:r>
+              <w:rPr>
+                <w:rFonts w:ascii="Assistant" w:hAnsi="Assistant" w:cs="Assistant"/>
+              </w:rPr>
+              <w:t>The favorite checkbox is checked and the “Save” button is now active</w:t>
+            </w:r>
+          </w:p>
+        </w:tc>
+        <w:tc>
+          <w:tcPr>
+            <w:tcW w:w="3261" w:type="dxa"/>
+          </w:tcPr>
+          <w:p>
+            <w:pPr>
+              <w:jc w:val="right"/>
+              <w:rPr>
+                <w:rFonts w:ascii="Assistant" w:hAnsi="Assistant" w:cs="Assistant"/>
+                <w:rtl/>
+              </w:rPr>
+            </w:pPr>
+            <w:r>
+              <w:rPr>
+                <w:rFonts w:ascii="Assistant" w:hAnsi="Assistant" w:cs="Assistant"/>
+              </w:rPr>
+              <w:t xml:space="preserve">Click on the </w:t>
+            </w:r>
+            <w:r>
+              <w:rPr>
+                <w:rFonts w:ascii="Assistant" w:hAnsi="Assistant" w:cs="Assistant"/>
+              </w:rPr>
+              <w:t>Favorites checkbox</w:t>
+            </w:r>
+          </w:p>
+        </w:tc>
+        <w:tc>
+          <w:tcPr>
+            <w:tcW w:w="1416" w:type="dxa"/>
+          </w:tcPr>
+          <w:p>
+            <w:pPr>
+              <w:jc w:val="right"/>
+              <w:rPr>
+                <w:rFonts w:ascii="Assistant" w:hAnsi="Assistant" w:cs="Assistant"/>
+                <w:rtl/>
+              </w:rPr>
+            </w:pPr>
+            <w:r>
+              <w:rPr>
+                <w:rFonts w:ascii="Assistant" w:hAnsi="Assistant" w:cs="Assistant"/>
+              </w:rPr>
+              <w:t>4</w:t>
+            </w:r>
+          </w:p>
+        </w:tc>
+      </w:tr>
+      <w:tr>
+        <w:tc>
+          <w:tcPr>
+            <w:tcW w:w="3619" w:type="dxa"/>
+          </w:tcPr>
+          <w:p>
+            <w:pPr>
+              <w:jc w:val="right"/>
+              <w:rPr>
+                <w:rFonts w:ascii="Assistant" w:hAnsi="Assistant" w:cs="Assistant"/>
+                <w:rtl/>
+              </w:rPr>
+            </w:pPr>
+            <w:r>
+              <w:rPr>
+                <w:rFonts w:ascii="Assistant" w:hAnsi="Assistant" w:cs="Assistant"/>
+              </w:rPr>
+              <w:t>A pop-up shows saying: “</w:t>
+            </w:r>
+            <w:r>
+              <w:rPr>
+                <w:rFonts w:ascii="Assistant" w:hAnsi="Assistant" w:cs="Assistant"/>
+              </w:rPr>
+              <w:t>Saved to Favorites</w:t>
+            </w:r>
+            <w:r>
+              <w:rPr>
+                <w:rFonts w:ascii="Assistant" w:hAnsi="Assistant" w:cs="Assistant"/>
+              </w:rPr>
+              <w:t>”</w:t>
+            </w:r>
+          </w:p>
+        </w:tc>
+        <w:tc>
+          <w:tcPr>
+            <w:tcW w:w="3261" w:type="dxa"/>
+          </w:tcPr>
+          <w:p>
+            <w:pPr>
+              <w:jc w:val="right"/>
+              <w:rPr>
+                <w:rFonts w:ascii="Assistant" w:hAnsi="Assistant" w:cs="Assistant"/>
+                <w:rtl/>
+              </w:rPr>
+            </w:pPr>
+            <w:r>
+              <w:rPr>
+                <w:rFonts w:ascii="Assistant" w:hAnsi="Assistant" w:cs="Assistant"/>
+              </w:rPr>
+              <w:t xml:space="preserve">Click on </w:t>
+            </w:r>
+            <w:r>
+              <w:rPr>
+                <w:rFonts w:ascii="Assistant" w:hAnsi="Assistant" w:cs="Assistant"/>
+              </w:rPr>
+              <w:t>the “Save</w:t>
+            </w:r>
+            <w:r>
+              <w:rPr>
+                <w:rFonts w:ascii="Assistant" w:hAnsi="Assistant" w:cs="Assistant"/>
+              </w:rPr>
+              <w:t>"</w:t>
+            </w:r>
+            <w:r>
+              <w:rPr>
+                <w:rFonts w:ascii="Assistant" w:hAnsi="Assistant" w:cs="Assistant"/>
+              </w:rPr>
+              <w:t xml:space="preserve"> button</w:t>
+            </w:r>
+          </w:p>
+        </w:tc>
+        <w:tc>
+          <w:tcPr>
+            <w:tcW w:w="1416" w:type="dxa"/>
+          </w:tcPr>
+          <w:p>
+            <w:pPr>
+              <w:jc w:val="right"/>
+              <w:rPr>
+                <w:rFonts w:ascii="Assistant" w:hAnsi="Assistant" w:cs="Assistant"/>
+                <w:rtl/>
+              </w:rPr>
+            </w:pPr>
+            <w:r>
+              <w:rPr>
+                <w:rFonts w:ascii="Assistant" w:hAnsi="Assistant" w:cs="Assistant"/>
+              </w:rPr>
+              <w:t>5</w:t>
             </w:r>
           </w:p>
         </w:tc>

</xml_diff>